<commit_message>
feat:blogs & blogs linking
</commit_message>
<xml_diff>
--- a/app/resources/blogs/uploads/GP - 7 Finance Teams.docx
+++ b/app/resources/blogs/uploads/GP - 7 Finance Teams.docx
@@ -42,6 +42,21 @@
         <w:pStyle w:val="Heading3"/>
         <w:spacing w:before="281" w:after="281"/>
         <w:rPr>
+          <w:rStyle w:val="Heading1Char"/>
+        </w:rPr>
+      </w:pPr>
+      <w:r>
+        <w:rPr>
+          <w:rStyle w:val="Heading1Char"/>
+        </w:rPr>
+        <w:t>Summarize</w:t>
+      </w:r>
+    </w:p>
+    <w:p>
+      <w:pPr>
+        <w:pStyle w:val="Heading3"/>
+        <w:spacing w:before="281" w:after="281"/>
+        <w:rPr>
           <w:rFonts w:ascii="Arial" w:eastAsia="Arial" w:hAnsi="Arial" w:cs="Arial"/>
           <w:b/>
           <w:bCs/>
@@ -49,12 +64,6 @@
           <w:highlight w:val="yellow"/>
         </w:rPr>
       </w:pPr>
-      <w:r>
-        <w:rPr>
-          <w:rStyle w:val="Heading1Char"/>
-        </w:rPr>
-        <w:t>Summarize</w:t>
-      </w:r>
       <w:r>
         <w:br/>
       </w:r>
@@ -269,15 +278,7 @@
           <w:rFonts w:ascii="Arial" w:eastAsia="Arial" w:hAnsi="Arial" w:cs="Arial"/>
           <w:color w:val="000000" w:themeColor="text1"/>
         </w:rPr>
-        <w:t xml:space="preserve">Finance teams drive strategic decisions, manage risk, and maintain operational discipline. However, fragmented data, siloed systems, and manual processes often slow </w:t>
-      </w:r>
-      <w:r>
-        <w:rPr>
-          <w:rFonts w:ascii="Arial" w:eastAsia="Arial" w:hAnsi="Arial" w:cs="Arial"/>
-          <w:color w:val="000000" w:themeColor="text1"/>
-        </w:rPr>
-        <w:lastRenderedPageBreak/>
-        <w:t>them down. Synoptix AI transforms how finance operates—delivering instant access to financial insights, automating reporting tasks, and helping teams stay aligned, compliant, and efficient.</w:t>
+        <w:t>Finance teams drive strategic decisions, manage risk, and maintain operational discipline. However, fragmented data, siloed systems, and manual processes often slow them down. Synoptix AI transforms how finance operates—delivering instant access to financial insights, automating reporting tasks, and helping teams stay aligned, compliant, and efficient.</w:t>
       </w:r>
     </w:p>
     <w:p>
@@ -464,7 +465,15 @@
           <w:rFonts w:ascii="Arial" w:eastAsia="Arial" w:hAnsi="Arial" w:cs="Arial"/>
           <w:color w:val="000000" w:themeColor="text1"/>
         </w:rPr>
-        <w:t>Month-end shouldn’t feel like a scramble. Synoptix supports automation across recurring financial tasks: pulling ledger entries, aggregating expense data, generating variance reports, and preparing board-ready summaries. Less time on manual work means more focus on forecasting, investment analysis, and strategic planning.</w:t>
+        <w:t xml:space="preserve">Month-end shouldn’t feel like a scramble. Synoptix supports automation across recurring financial tasks: pulling ledger entries, aggregating expense data, generating </w:t>
+      </w:r>
+      <w:r>
+        <w:rPr>
+          <w:rFonts w:ascii="Arial" w:eastAsia="Arial" w:hAnsi="Arial" w:cs="Arial"/>
+          <w:color w:val="000000" w:themeColor="text1"/>
+        </w:rPr>
+        <w:lastRenderedPageBreak/>
+        <w:t>variance reports, and preparing board-ready summaries. Less time on manual work means more focus on forecasting, investment analysis, and strategic planning.</w:t>
       </w:r>
     </w:p>
     <w:p>
@@ -481,7 +490,6 @@
           <w:sz w:val="34"/>
           <w:szCs w:val="34"/>
         </w:rPr>
-        <w:lastRenderedPageBreak/>
         <w:t xml:space="preserve">Support </w:t>
       </w:r>
       <w:proofErr w:type="gramStart"/>
@@ -730,6 +738,7 @@
           <w:sz w:val="26"/>
           <w:szCs w:val="26"/>
         </w:rPr>
+        <w:lastRenderedPageBreak/>
         <w:t>Advanced Security and Governance</w:t>
       </w:r>
     </w:p>
@@ -759,7 +768,6 @@
           <w:sz w:val="26"/>
           <w:szCs w:val="26"/>
         </w:rPr>
-        <w:lastRenderedPageBreak/>
         <w:t>Finance Enablement That Scales</w:t>
       </w:r>
     </w:p>

</xml_diff>